<commit_message>
Updating documentation, adding more constants for configuration purposes, and including tech tree references in Documentation folder
</commit_message>
<xml_diff>
--- a/Documentation/Design.docx
+++ b/Documentation/Design.docx
@@ -1497,6 +1497,13 @@
       <w:bookmarkEnd w:id="3"/>
     </w:p>
     <w:p>
+      <w:pPr>
+        <w:pStyle w:val="ListParagraph"/>
+        <w:numPr>
+          <w:ilvl w:val="0"/>
+          <w:numId w:val="4"/>
+        </w:numPr>
+      </w:pPr>
       <w:r>
         <w:t>S</w:t>
       </w:r>
@@ -1508,11 +1515,25 @@
       </w:r>
     </w:p>
     <w:p>
+      <w:pPr>
+        <w:pStyle w:val="ListParagraph"/>
+        <w:numPr>
+          <w:ilvl w:val="0"/>
+          <w:numId w:val="4"/>
+        </w:numPr>
+      </w:pPr>
       <w:r>
         <w:t>Nova Master GIT pull</w:t>
       </w:r>
     </w:p>
     <w:p>
+      <w:pPr>
+        <w:pStyle w:val="ListParagraph"/>
+        <w:numPr>
+          <w:ilvl w:val="0"/>
+          <w:numId w:val="4"/>
+        </w:numPr>
+      </w:pPr>
       <w:r>
         <w:t xml:space="preserve">BWAPI </w:t>
       </w:r>
@@ -1524,6 +1545,13 @@
       </w:r>
     </w:p>
     <w:p>
+      <w:pPr>
+        <w:pStyle w:val="ListParagraph"/>
+        <w:numPr>
+          <w:ilvl w:val="0"/>
+          <w:numId w:val="4"/>
+        </w:numPr>
+      </w:pPr>
       <w:r>
         <w:t xml:space="preserve">BWTA </w:t>
       </w:r>
@@ -1535,31 +1563,73 @@
       </w:r>
     </w:p>
     <w:p>
+      <w:pPr>
+        <w:pStyle w:val="ListParagraph"/>
+        <w:numPr>
+          <w:ilvl w:val="0"/>
+          <w:numId w:val="4"/>
+        </w:numPr>
+      </w:pPr>
       <w:r>
         <w:t>Visual Studio 2017 (v141)</w:t>
       </w:r>
     </w:p>
     <w:p>
+      <w:pPr>
+        <w:pStyle w:val="ListParagraph"/>
+        <w:numPr>
+          <w:ilvl w:val="0"/>
+          <w:numId w:val="4"/>
+        </w:numPr>
+      </w:pPr>
       <w:r>
         <w:t>Boost v1.66.0</w:t>
       </w:r>
     </w:p>
     <w:p>
+      <w:pPr>
+        <w:pStyle w:val="ListParagraph"/>
+        <w:numPr>
+          <w:ilvl w:val="0"/>
+          <w:numId w:val="4"/>
+        </w:numPr>
+      </w:pPr>
       <w:r>
         <w:t>Apr</w:t>
       </w:r>
     </w:p>
     <w:p>
+      <w:pPr>
+        <w:pStyle w:val="ListParagraph"/>
+        <w:numPr>
+          <w:ilvl w:val="0"/>
+          <w:numId w:val="4"/>
+        </w:numPr>
+      </w:pPr>
       <w:r>
         <w:t>Apr-util</w:t>
       </w:r>
     </w:p>
     <w:p>
+      <w:pPr>
+        <w:pStyle w:val="ListParagraph"/>
+        <w:numPr>
+          <w:ilvl w:val="0"/>
+          <w:numId w:val="4"/>
+        </w:numPr>
+      </w:pPr>
       <w:r>
         <w:t>Geometry-develop</w:t>
       </w:r>
     </w:p>
     <w:p>
+      <w:pPr>
+        <w:pStyle w:val="ListParagraph"/>
+        <w:numPr>
+          <w:ilvl w:val="0"/>
+          <w:numId w:val="4"/>
+        </w:numPr>
+      </w:pPr>
       <w:r>
         <w:t>Log4</w:t>
       </w:r>
@@ -1583,24 +1653,15 @@
       </w:pPr>
       <w:bookmarkStart w:id="4" w:name="_Toc508059554"/>
       <w:r>
-        <w:t xml:space="preserve">Top-Level </w:t>
-      </w:r>
+        <w:t>Use Case</w:t>
+      </w:r>
+      <w:r>
+        <w:t xml:space="preserve"> </w:t>
+      </w:r>
+      <w:bookmarkEnd w:id="4"/>
       <w:r>
         <w:t>Design</w:t>
       </w:r>
-      <w:bookmarkEnd w:id="4"/>
-    </w:p>
-    <w:p/>
-    <w:p>
-      <w:pPr>
-        <w:pStyle w:val="Heading1"/>
-      </w:pPr>
-      <w:bookmarkStart w:id="5" w:name="_Toc508059555"/>
-      <w:r>
-        <w:lastRenderedPageBreak/>
-        <w:t>Second Level Design</w:t>
-      </w:r>
-      <w:bookmarkEnd w:id="5"/>
     </w:p>
     <w:p>
       <w:r>
@@ -1608,10 +1669,10 @@
           <w:noProof/>
         </w:rPr>
         <w:drawing>
-          <wp:inline distT="0" distB="0" distL="0" distR="0" wp14:anchorId="54E87747" wp14:editId="3C6DD806">
-            <wp:extent cx="5813552" cy="3217545"/>
-            <wp:effectExtent l="0" t="0" r="0" b="1905"/>
-            <wp:docPr id="2" name="Picture 2"/>
+          <wp:inline distT="0" distB="0" distL="0" distR="0" wp14:anchorId="0DD2576F" wp14:editId="3C934FF1">
+            <wp:extent cx="5815330" cy="2238620"/>
+            <wp:effectExtent l="0" t="0" r="0" b="9525"/>
+            <wp:docPr id="1" name="Picture 1"/>
             <wp:cNvGraphicFramePr>
               <a:graphicFrameLocks xmlns:a="http://schemas.openxmlformats.org/drawingml/2006/main" noChangeAspect="1"/>
             </wp:cNvGraphicFramePr>
@@ -1640,6 +1701,72 @@
                   <pic:spPr bwMode="auto">
                     <a:xfrm>
                       <a:off x="0" y="0"/>
+                      <a:ext cx="5834683" cy="2246070"/>
+                    </a:xfrm>
+                    <a:prstGeom prst="rect">
+                      <a:avLst/>
+                    </a:prstGeom>
+                    <a:noFill/>
+                  </pic:spPr>
+                </pic:pic>
+              </a:graphicData>
+            </a:graphic>
+          </wp:inline>
+        </w:drawing>
+      </w:r>
+    </w:p>
+    <w:p>
+      <w:pPr>
+        <w:pStyle w:val="Heading1"/>
+      </w:pPr>
+      <w:bookmarkStart w:id="5" w:name="_Toc508059555"/>
+      <w:r>
+        <w:lastRenderedPageBreak/>
+        <w:t>Component</w:t>
+      </w:r>
+      <w:r>
+        <w:t xml:space="preserve"> Design</w:t>
+      </w:r>
+      <w:bookmarkEnd w:id="5"/>
+    </w:p>
+    <w:p>
+      <w:r>
+        <w:rPr>
+          <w:noProof/>
+        </w:rPr>
+        <w:drawing>
+          <wp:inline distT="0" distB="0" distL="0" distR="0" wp14:anchorId="54E87747" wp14:editId="3C6DD806">
+            <wp:extent cx="5813552" cy="3217545"/>
+            <wp:effectExtent l="0" t="0" r="0" b="1905"/>
+            <wp:docPr id="2" name="Picture 2"/>
+            <wp:cNvGraphicFramePr>
+              <a:graphicFrameLocks xmlns:a="http://schemas.openxmlformats.org/drawingml/2006/main" noChangeAspect="1"/>
+            </wp:cNvGraphicFramePr>
+            <a:graphic xmlns:a="http://schemas.openxmlformats.org/drawingml/2006/main">
+              <a:graphicData uri="http://schemas.openxmlformats.org/drawingml/2006/picture">
+                <pic:pic xmlns:pic="http://schemas.openxmlformats.org/drawingml/2006/picture">
+                  <pic:nvPicPr>
+                    <pic:cNvPr id="0" name="Picture 2"/>
+                    <pic:cNvPicPr>
+                      <a:picLocks noChangeAspect="1" noChangeArrowheads="1"/>
+                    </pic:cNvPicPr>
+                  </pic:nvPicPr>
+                  <pic:blipFill>
+                    <a:blip r:embed="rId8" cstate="print">
+                      <a:extLst>
+                        <a:ext uri="{28A0092B-C50C-407E-A947-70E740481C1C}">
+                          <a14:useLocalDpi xmlns:a14="http://schemas.microsoft.com/office/drawing/2010/main" val="0"/>
+                        </a:ext>
+                      </a:extLst>
+                    </a:blip>
+                    <a:srcRect/>
+                    <a:stretch>
+                      <a:fillRect/>
+                    </a:stretch>
+                  </pic:blipFill>
+                  <pic:spPr bwMode="auto">
+                    <a:xfrm>
+                      <a:off x="0" y="0"/>
                       <a:ext cx="5820825" cy="3221570"/>
                     </a:xfrm>
                     <a:prstGeom prst="rect">
@@ -1660,10 +1787,10 @@
       <w:pPr>
         <w:pStyle w:val="Heading1"/>
       </w:pPr>
-      <w:bookmarkStart w:id="6" w:name="_Toc508059556"/>
-      <w:r>
-        <w:t>Components</w:t>
-      </w:r>
+      <w:r>
+        <w:t>Classes</w:t>
+      </w:r>
+      <w:bookmarkStart w:id="6" w:name="_GoBack"/>
       <w:bookmarkEnd w:id="6"/>
     </w:p>
     <w:p>
@@ -1677,16 +1804,37 @@
       <w:bookmarkEnd w:id="7"/>
     </w:p>
     <w:p>
-      <w:pPr>
-        <w:rPr>
-          <w:b/>
-        </w:rPr>
-      </w:pPr>
       <w:r>
         <w:rPr>
           <w:b/>
         </w:rPr>
         <w:t>Purpose:</w:t>
+      </w:r>
+      <w:r>
+        <w:rPr>
+          <w:b/>
+        </w:rPr>
+        <w:t xml:space="preserve"> </w:t>
+      </w:r>
+      <w:r>
+        <w:t>External Main for testing and evaluating IRE outside of NOVA</w:t>
+      </w:r>
+    </w:p>
+    <w:p>
+      <w:r>
+        <w:rPr>
+          <w:b/>
+        </w:rPr>
+        <w:t>Inputs:</w:t>
+      </w:r>
+      <w:r>
+        <w:rPr>
+          <w:b/>
+        </w:rPr>
+        <w:t xml:space="preserve"> </w:t>
+      </w:r>
+      <w:r>
+        <w:t>N/A</w:t>
       </w:r>
     </w:p>
     <w:p>
@@ -1699,7 +1847,19 @@
         <w:rPr>
           <w:b/>
         </w:rPr>
-        <w:t>Inputs:</w:t>
+        <w:t>Outputs:</w:t>
+      </w:r>
+      <w:r>
+        <w:rPr>
+          <w:b/>
+        </w:rPr>
+        <w:t xml:space="preserve"> </w:t>
+      </w:r>
+      <w:r>
+        <w:t>DOT files for each races’ tech tree as well as DOT files for the observed enemy race</w:t>
+      </w:r>
+      <w:r>
+        <w:t xml:space="preserve"> tech tree once all observations have been made</w:t>
       </w:r>
     </w:p>
     <w:p>
@@ -1712,7 +1872,16 @@
         <w:rPr>
           <w:b/>
         </w:rPr>
-        <w:t>Outputs:</w:t>
+        <w:t>Interacts With:</w:t>
+      </w:r>
+      <w:r>
+        <w:rPr>
+          <w:b/>
+        </w:rPr>
+        <w:t xml:space="preserve"> </w:t>
+      </w:r>
+      <w:r>
+        <w:t>TerranTreeManager, GraphUtils</w:t>
       </w:r>
     </w:p>
     <w:p>
@@ -1721,11 +1890,70 @@
           <w:b/>
         </w:rPr>
       </w:pPr>
+    </w:p>
+    <w:p>
+      <w:pPr>
+        <w:pStyle w:val="Heading2"/>
+      </w:pPr>
+      <w:bookmarkStart w:id="8" w:name="_Toc508059558"/>
+      <w:r>
+        <w:t>Strategy Space</w:t>
+      </w:r>
+      <w:bookmarkEnd w:id="8"/>
+    </w:p>
+    <w:p>
       <w:r>
         <w:rPr>
           <w:b/>
         </w:rPr>
-        <w:t>Interacts With:</w:t>
+        <w:t>Purpose:</w:t>
+      </w:r>
+      <w:r>
+        <w:rPr>
+          <w:b/>
+        </w:rPr>
+        <w:t xml:space="preserve"> </w:t>
+      </w:r>
+      <w:r>
+        <w:t>R</w:t>
+      </w:r>
+      <w:r>
+        <w:t>epresents an N-dimensional graph in which all enemy strategies are stored. The axes of this graph each represent a single feature of a strategy</w:t>
+      </w:r>
+      <w:r>
+        <w:t xml:space="preserve"> </w:t>
+      </w:r>
+      <w:r>
+        <w:t>such as air vs anti-air or agressiveness versus defensiveness. When an enemy unit or building is detected, the "strategy space" is informed and it increases</w:t>
+      </w:r>
+      <w:r>
+        <w:t xml:space="preserve"> </w:t>
+      </w:r>
+      <w:r>
+        <w:t>the "strength" of strategies that rely on this unit. Over time, the strategies most likely to be engaged by the enemy will be the "strongest" and IRE can</w:t>
+      </w:r>
+      <w:r>
+        <w:t xml:space="preserve"> </w:t>
+      </w:r>
+      <w:r>
+        <w:t>use that information to build a counter-strategy.</w:t>
+      </w:r>
+    </w:p>
+    <w:p>
+      <w:r>
+        <w:rPr>
+          <w:b/>
+        </w:rPr>
+        <w:t>Inputs:</w:t>
+      </w:r>
+      <w:r>
+        <w:rPr>
+          <w:b/>
+        </w:rPr>
+        <w:t xml:space="preserve"> </w:t>
+      </w:r>
+      <w:r>
+        <w:t>Strategies, Observations (UnitType)</w:t>
       </w:r>
     </w:p>
     <w:p>
@@ -1734,53 +1962,343 @@
           <w:b/>
         </w:rPr>
       </w:pPr>
-      <w:bookmarkStart w:id="8" w:name="_GoBack"/>
-      <w:bookmarkEnd w:id="8"/>
+      <w:r>
+        <w:rPr>
+          <w:b/>
+        </w:rPr>
+        <w:lastRenderedPageBreak/>
+        <w:t>Outputs:</w:t>
+      </w:r>
+      <w:r>
+        <w:rPr>
+          <w:b/>
+        </w:rPr>
+        <w:t xml:space="preserve"> </w:t>
+      </w:r>
+      <w:r>
+        <w:t>DOT files for each races’ strategy space, identified strategy of enemy race, recommendations for countering ID’d strategy</w:t>
+      </w:r>
     </w:p>
+    <w:p>
+      <w:pPr>
+        <w:rPr>
+          <w:b/>
+        </w:rPr>
+      </w:pPr>
+      <w:r>
+        <w:rPr>
+          <w:b/>
+        </w:rPr>
+        <w:t>Interacts With:</w:t>
+      </w:r>
+      <w:r>
+        <w:rPr>
+          <w:b/>
+        </w:rPr>
+        <w:t xml:space="preserve"> </w:t>
+      </w:r>
+      <w:r>
+        <w:t>TerranTreeManager</w:t>
+      </w:r>
+    </w:p>
+    <w:p/>
     <w:p>
       <w:pPr>
         <w:pStyle w:val="Heading2"/>
       </w:pPr>
-      <w:bookmarkStart w:id="9" w:name="_Toc508059558"/>
-      <w:r>
-        <w:t>Strategy Space</w:t>
+      <w:bookmarkStart w:id="9" w:name="_Toc508059559"/>
+      <w:r>
+        <w:t>Graph Utils</w:t>
       </w:r>
       <w:bookmarkEnd w:id="9"/>
     </w:p>
+    <w:p>
+      <w:r>
+        <w:rPr>
+          <w:b/>
+        </w:rPr>
+        <w:t>Purpose:</w:t>
+      </w:r>
+      <w:r>
+        <w:rPr>
+          <w:b/>
+        </w:rPr>
+        <w:t xml:space="preserve"> </w:t>
+      </w:r>
+      <w:r>
+        <w:t>Collection of structs, typedefs, and static utility functions for representing the Starcraft Tech Trees and the Strategy Graphs</w:t>
+      </w:r>
+    </w:p>
+    <w:p>
+      <w:r>
+        <w:rPr>
+          <w:b/>
+        </w:rPr>
+        <w:t>Inputs:</w:t>
+      </w:r>
+      <w:r>
+        <w:rPr>
+          <w:b/>
+        </w:rPr>
+        <w:t xml:space="preserve"> </w:t>
+      </w:r>
+      <w:r>
+        <w:t>N/A</w:t>
+      </w:r>
+    </w:p>
+    <w:p>
+      <w:pPr>
+        <w:rPr>
+          <w:b/>
+        </w:rPr>
+      </w:pPr>
+      <w:r>
+        <w:rPr>
+          <w:b/>
+        </w:rPr>
+        <w:t>Outputs:</w:t>
+      </w:r>
+      <w:r>
+        <w:rPr>
+          <w:b/>
+        </w:rPr>
+        <w:t xml:space="preserve"> </w:t>
+      </w:r>
+      <w:r>
+        <w:t>N/A</w:t>
+      </w:r>
+    </w:p>
+    <w:p>
+      <w:pPr>
+        <w:rPr>
+          <w:b/>
+        </w:rPr>
+      </w:pPr>
+      <w:r>
+        <w:rPr>
+          <w:b/>
+        </w:rPr>
+        <w:t>Interacts With:</w:t>
+      </w:r>
+      <w:r>
+        <w:rPr>
+          <w:b/>
+        </w:rPr>
+        <w:t xml:space="preserve"> </w:t>
+      </w:r>
+      <w:r>
+        <w:t>All</w:t>
+      </w:r>
+    </w:p>
+    <w:p/>
     <w:p>
       <w:pPr>
         <w:pStyle w:val="Heading2"/>
       </w:pPr>
-      <w:bookmarkStart w:id="10" w:name="_Toc508059559"/>
-      <w:r>
-        <w:t>Graph Utils</w:t>
+      <w:bookmarkStart w:id="10" w:name="_Toc508059560"/>
+      <w:r>
+        <w:t>Terran Tree Manager</w:t>
       </w:r>
       <w:bookmarkEnd w:id="10"/>
     </w:p>
+    <w:p>
+      <w:r>
+        <w:rPr>
+          <w:b/>
+        </w:rPr>
+        <w:t>Purpose:</w:t>
+      </w:r>
+      <w:r>
+        <w:t xml:space="preserve"> </w:t>
+      </w:r>
+      <w:r>
+        <w:t>Represent the full tech tree for the Terran Race.</w:t>
+      </w:r>
+    </w:p>
+    <w:p>
+      <w:r>
+        <w:rPr>
+          <w:b/>
+        </w:rPr>
+        <w:t>Inputs:</w:t>
+      </w:r>
+      <w:r>
+        <w:rPr>
+          <w:b/>
+        </w:rPr>
+        <w:t xml:space="preserve"> </w:t>
+      </w:r>
+      <w:r>
+        <w:t>Observations (UnitType)</w:t>
+      </w:r>
+    </w:p>
+    <w:p>
+      <w:pPr>
+        <w:rPr>
+          <w:b/>
+        </w:rPr>
+      </w:pPr>
+      <w:r>
+        <w:rPr>
+          <w:b/>
+        </w:rPr>
+        <w:t>Outputs:</w:t>
+      </w:r>
+      <w:r>
+        <w:rPr>
+          <w:b/>
+        </w:rPr>
+        <w:t xml:space="preserve"> </w:t>
+      </w:r>
+      <w:r>
+        <w:t>SCGraph where each node has a strength relative to the number of times observed</w:t>
+      </w:r>
+    </w:p>
+    <w:p>
+      <w:pPr>
+        <w:rPr>
+          <w:b/>
+        </w:rPr>
+      </w:pPr>
+      <w:r>
+        <w:rPr>
+          <w:b/>
+        </w:rPr>
+        <w:t>Interacts With:</w:t>
+      </w:r>
+      <w:r>
+        <w:rPr>
+          <w:b/>
+        </w:rPr>
+        <w:t xml:space="preserve"> </w:t>
+      </w:r>
+      <w:r>
+        <w:t>StrategySpace, StrategyReader, GraphUtils, SCTechTreeManager</w:t>
+      </w:r>
+    </w:p>
+    <w:p/>
     <w:p>
       <w:pPr>
         <w:pStyle w:val="Heading2"/>
       </w:pPr>
-      <w:bookmarkStart w:id="11" w:name="_Toc508059560"/>
-      <w:r>
-        <w:t>Terran Tree Manager</w:t>
+      <w:bookmarkStart w:id="11" w:name="_Toc508059561"/>
+      <w:r>
+        <w:t>Strategy Reader</w:t>
       </w:r>
       <w:bookmarkEnd w:id="11"/>
     </w:p>
+    <w:p>
+      <w:r>
+        <w:rPr>
+          <w:b/>
+        </w:rPr>
+        <w:t>Purpose:</w:t>
+      </w:r>
+      <w:r>
+        <w:t xml:space="preserve"> </w:t>
+      </w:r>
+      <w:r>
+        <w:t>H</w:t>
+      </w:r>
+      <w:r>
+        <w:t>andles reading the strategies from file and storing them for future access during runtime.</w:t>
+      </w:r>
+    </w:p>
+    <w:p>
+      <w:r>
+        <w:rPr>
+          <w:b/>
+        </w:rPr>
+        <w:t>Inputs:</w:t>
+      </w:r>
+      <w:r>
+        <w:rPr>
+          <w:b/>
+        </w:rPr>
+        <w:t xml:space="preserve"> </w:t>
+      </w:r>
+      <w:r>
+        <w:t>N/A</w:t>
+      </w:r>
+    </w:p>
+    <w:p>
+      <w:pPr>
+        <w:rPr>
+          <w:b/>
+        </w:rPr>
+      </w:pPr>
+      <w:r>
+        <w:rPr>
+          <w:b/>
+        </w:rPr>
+        <w:t>Outputs:</w:t>
+      </w:r>
+      <w:r>
+        <w:rPr>
+          <w:b/>
+        </w:rPr>
+        <w:t xml:space="preserve"> </w:t>
+      </w:r>
+      <w:r>
+        <w:t>L</w:t>
+      </w:r>
+      <w:r>
+        <w:t>ist of strategies for each race</w:t>
+      </w:r>
+    </w:p>
+    <w:p>
+      <w:pPr>
+        <w:rPr>
+          <w:b/>
+        </w:rPr>
+      </w:pPr>
+      <w:r>
+        <w:rPr>
+          <w:b/>
+        </w:rPr>
+        <w:t>Interacts With:</w:t>
+      </w:r>
+      <w:r>
+        <w:t xml:space="preserve"> GraphUtils, SCTechTreeManager</w:t>
+      </w:r>
+    </w:p>
+    <w:p/>
+    <w:p>
+      <w:pPr>
+        <w:pStyle w:val="Heading1"/>
+      </w:pPr>
+      <w:r>
+        <w:t>Strategies</w:t>
+      </w:r>
+    </w:p>
+    <w:p>
+      <w:r>
+        <w:t xml:space="preserve">Although there are near infinite numbers of potential combinations of units, buildings, and research upgrades, strategies can be generally identified as specific paths taken down the full tech tree. These strategies vary from race to race based on their unique tech trees. As part of NOVA research, the following strategies have been identified based on past competitions. For each table, the strategies are enumerated by name. Where the high-level purpose of the strategy is unclear, it is detailed in brackets. </w:t>
+      </w:r>
+    </w:p>
+    <w:p/>
+    <w:p>
+      <w:r>
+        <w:t xml:space="preserve">For each strategy, the intensity among each axis in the Strategy Space is listed. These intensities are based on IRE developer input using past experience with StarCraft as a basis for weights. The intent is </w:t>
+      </w:r>
+      <w:r>
+        <w:lastRenderedPageBreak/>
+        <w:t>that for future development these intensities can be learned, but for initial proof-of-concept these fixed numbers are considered sufficient for testing and evaluating IRE.</w:t>
+      </w:r>
+    </w:p>
+    <w:p/>
     <w:p>
       <w:pPr>
         <w:pStyle w:val="Heading2"/>
       </w:pPr>
-      <w:bookmarkStart w:id="12" w:name="_Toc508059561"/>
-      <w:r>
-        <w:t>Strategy Reader</w:t>
-      </w:r>
-      <w:bookmarkEnd w:id="12"/>
+      <w:r>
+        <w:t xml:space="preserve">Terran </w:t>
+      </w:r>
     </w:p>
-    <w:p/>
     <w:tbl>
       <w:tblPr>
         <w:tblW w:w="0" w:type="auto"/>
+        <w:jc w:val="center"/>
         <w:tblLayout w:type="fixed"/>
         <w:tblCellMar>
           <w:left w:w="0" w:type="dxa"/>
@@ -1792,11 +2310,12 @@
         <w:gridCol w:w="3994"/>
         <w:gridCol w:w="1739"/>
         <w:gridCol w:w="1758"/>
-        <w:gridCol w:w="2157"/>
+        <w:gridCol w:w="1563"/>
       </w:tblGrid>
       <w:tr>
         <w:trPr>
           <w:trHeight w:val="18"/>
+          <w:jc w:val="center"/>
         </w:trPr>
         <w:tc>
           <w:tcPr>
@@ -1923,7 +2442,7 @@
         </w:tc>
         <w:tc>
           <w:tcPr>
-            <w:tcW w:w="2157" w:type="dxa"/>
+            <w:tcW w:w="1563" w:type="dxa"/>
             <w:tcBorders>
               <w:top w:val="single" w:sz="8" w:space="0" w:color="FFFFFF"/>
               <w:left w:val="single" w:sz="8" w:space="0" w:color="FFFFFF"/>
@@ -1966,6 +2485,7 @@
       <w:tr>
         <w:trPr>
           <w:trHeight w:val="23"/>
+          <w:jc w:val="center"/>
         </w:trPr>
         <w:tc>
           <w:tcPr>
@@ -2002,7 +2522,6 @@
                 <w:sz w:val="26"/>
                 <w:szCs w:val="26"/>
               </w:rPr>
-              <w:lastRenderedPageBreak/>
               <w:t>Bio (marines/medics)</w:t>
             </w:r>
           </w:p>
@@ -2087,7 +2606,7 @@
         </w:tc>
         <w:tc>
           <w:tcPr>
-            <w:tcW w:w="2157" w:type="dxa"/>
+            <w:tcW w:w="1563" w:type="dxa"/>
             <w:tcBorders>
               <w:top w:val="single" w:sz="24" w:space="0" w:color="FFFFFF"/>
               <w:left w:val="single" w:sz="8" w:space="0" w:color="FFFFFF"/>
@@ -2128,6 +2647,7 @@
       <w:tr>
         <w:trPr>
           <w:trHeight w:val="18"/>
+          <w:jc w:val="center"/>
         </w:trPr>
         <w:tc>
           <w:tcPr>
@@ -2248,7 +2768,7 @@
         </w:tc>
         <w:tc>
           <w:tcPr>
-            <w:tcW w:w="2157" w:type="dxa"/>
+            <w:tcW w:w="1563" w:type="dxa"/>
             <w:tcBorders>
               <w:top w:val="single" w:sz="8" w:space="0" w:color="FFFFFF"/>
               <w:left w:val="single" w:sz="8" w:space="0" w:color="FFFFFF"/>
@@ -2289,6 +2809,7 @@
       <w:tr>
         <w:trPr>
           <w:trHeight w:val="18"/>
+          <w:jc w:val="center"/>
         </w:trPr>
         <w:tc>
           <w:tcPr>
@@ -2409,7 +2930,7 @@
         </w:tc>
         <w:tc>
           <w:tcPr>
-            <w:tcW w:w="2157" w:type="dxa"/>
+            <w:tcW w:w="1563" w:type="dxa"/>
             <w:tcBorders>
               <w:top w:val="single" w:sz="8" w:space="0" w:color="FFFFFF"/>
               <w:left w:val="single" w:sz="8" w:space="0" w:color="FFFFFF"/>
@@ -2450,6 +2971,7 @@
       <w:tr>
         <w:trPr>
           <w:trHeight w:val="18"/>
+          <w:jc w:val="center"/>
         </w:trPr>
         <w:tc>
           <w:tcPr>
@@ -2570,7 +3092,7 @@
         </w:tc>
         <w:tc>
           <w:tcPr>
-            <w:tcW w:w="2157" w:type="dxa"/>
+            <w:tcW w:w="1563" w:type="dxa"/>
             <w:tcBorders>
               <w:top w:val="single" w:sz="8" w:space="0" w:color="FFFFFF"/>
               <w:left w:val="single" w:sz="8" w:space="0" w:color="FFFFFF"/>
@@ -2611,6 +3133,7 @@
       <w:tr>
         <w:trPr>
           <w:trHeight w:val="18"/>
+          <w:jc w:val="center"/>
         </w:trPr>
         <w:tc>
           <w:tcPr>
@@ -2731,7 +3254,7 @@
         </w:tc>
         <w:tc>
           <w:tcPr>
-            <w:tcW w:w="2157" w:type="dxa"/>
+            <w:tcW w:w="1563" w:type="dxa"/>
             <w:tcBorders>
               <w:top w:val="single" w:sz="8" w:space="0" w:color="FFFFFF"/>
               <w:left w:val="single" w:sz="8" w:space="0" w:color="FFFFFF"/>
@@ -2772,6 +3295,7 @@
       <w:tr>
         <w:trPr>
           <w:trHeight w:val="18"/>
+          <w:jc w:val="center"/>
         </w:trPr>
         <w:tc>
           <w:tcPr>
@@ -2892,7 +3416,7 @@
         </w:tc>
         <w:tc>
           <w:tcPr>
-            <w:tcW w:w="2157" w:type="dxa"/>
+            <w:tcW w:w="1563" w:type="dxa"/>
             <w:tcBorders>
               <w:top w:val="single" w:sz="8" w:space="0" w:color="FFFFFF"/>
               <w:left w:val="single" w:sz="8" w:space="0" w:color="FFFFFF"/>
@@ -2932,9 +3456,18 @@
       </w:tr>
     </w:tbl>
     <w:p/>
+    <w:p>
+      <w:pPr>
+        <w:pStyle w:val="Heading2"/>
+      </w:pPr>
+      <w:r>
+        <w:t>Protoss</w:t>
+      </w:r>
+    </w:p>
     <w:tbl>
       <w:tblPr>
         <w:tblW w:w="0" w:type="auto"/>
+        <w:jc w:val="center"/>
         <w:tblLayout w:type="fixed"/>
         <w:tblCellMar>
           <w:left w:w="0" w:type="dxa"/>
@@ -2946,11 +3479,12 @@
         <w:gridCol w:w="3994"/>
         <w:gridCol w:w="1739"/>
         <w:gridCol w:w="1758"/>
-        <w:gridCol w:w="2157"/>
+        <w:gridCol w:w="1563"/>
       </w:tblGrid>
       <w:tr>
         <w:trPr>
           <w:trHeight w:val="18"/>
+          <w:jc w:val="center"/>
         </w:trPr>
         <w:tc>
           <w:tcPr>
@@ -3077,7 +3611,7 @@
         </w:tc>
         <w:tc>
           <w:tcPr>
-            <w:tcW w:w="2157" w:type="dxa"/>
+            <w:tcW w:w="1563" w:type="dxa"/>
             <w:tcBorders>
               <w:top w:val="single" w:sz="8" w:space="0" w:color="FFFFFF"/>
               <w:left w:val="single" w:sz="8" w:space="0" w:color="FFFFFF"/>
@@ -3120,6 +3654,7 @@
       <w:tr>
         <w:trPr>
           <w:trHeight w:val="23"/>
+          <w:jc w:val="center"/>
         </w:trPr>
         <w:tc>
           <w:tcPr>
@@ -3240,7 +3775,7 @@
         </w:tc>
         <w:tc>
           <w:tcPr>
-            <w:tcW w:w="2157" w:type="dxa"/>
+            <w:tcW w:w="1563" w:type="dxa"/>
             <w:tcBorders>
               <w:top w:val="single" w:sz="24" w:space="0" w:color="FFFFFF"/>
               <w:left w:val="single" w:sz="8" w:space="0" w:color="FFFFFF"/>
@@ -3281,6 +3816,7 @@
       <w:tr>
         <w:trPr>
           <w:trHeight w:val="18"/>
+          <w:jc w:val="center"/>
         </w:trPr>
         <w:tc>
           <w:tcPr>
@@ -3398,7 +3934,7 @@
         </w:tc>
         <w:tc>
           <w:tcPr>
-            <w:tcW w:w="2157" w:type="dxa"/>
+            <w:tcW w:w="1563" w:type="dxa"/>
             <w:tcBorders>
               <w:top w:val="single" w:sz="8" w:space="0" w:color="FFFFFF"/>
               <w:left w:val="single" w:sz="8" w:space="0" w:color="FFFFFF"/>
@@ -3438,6 +3974,7 @@
       <w:tr>
         <w:trPr>
           <w:trHeight w:val="18"/>
+          <w:jc w:val="center"/>
         </w:trPr>
         <w:tc>
           <w:tcPr>
@@ -3555,7 +4092,7 @@
         </w:tc>
         <w:tc>
           <w:tcPr>
-            <w:tcW w:w="2157" w:type="dxa"/>
+            <w:tcW w:w="1563" w:type="dxa"/>
             <w:tcBorders>
               <w:top w:val="single" w:sz="8" w:space="0" w:color="FFFFFF"/>
               <w:left w:val="single" w:sz="8" w:space="0" w:color="FFFFFF"/>
@@ -3595,6 +4132,7 @@
       <w:tr>
         <w:trPr>
           <w:trHeight w:val="18"/>
+          <w:jc w:val="center"/>
         </w:trPr>
         <w:tc>
           <w:tcPr>
@@ -3712,7 +4250,7 @@
         </w:tc>
         <w:tc>
           <w:tcPr>
-            <w:tcW w:w="2157" w:type="dxa"/>
+            <w:tcW w:w="1563" w:type="dxa"/>
             <w:tcBorders>
               <w:top w:val="single" w:sz="8" w:space="0" w:color="FFFFFF"/>
               <w:left w:val="single" w:sz="8" w:space="0" w:color="FFFFFF"/>
@@ -3752,6 +4290,7 @@
       <w:tr>
         <w:trPr>
           <w:trHeight w:val="18"/>
+          <w:jc w:val="center"/>
         </w:trPr>
         <w:tc>
           <w:tcPr>
@@ -3869,7 +4408,7 @@
         </w:tc>
         <w:tc>
           <w:tcPr>
-            <w:tcW w:w="2157" w:type="dxa"/>
+            <w:tcW w:w="1563" w:type="dxa"/>
             <w:tcBorders>
               <w:top w:val="single" w:sz="8" w:space="0" w:color="FFFFFF"/>
               <w:left w:val="single" w:sz="8" w:space="0" w:color="FFFFFF"/>
@@ -3909,6 +4448,7 @@
       <w:tr>
         <w:trPr>
           <w:trHeight w:val="18"/>
+          <w:jc w:val="center"/>
         </w:trPr>
         <w:tc>
           <w:tcPr>
@@ -4026,7 +4566,7 @@
         </w:tc>
         <w:tc>
           <w:tcPr>
-            <w:tcW w:w="2157" w:type="dxa"/>
+            <w:tcW w:w="1563" w:type="dxa"/>
             <w:tcBorders>
               <w:top w:val="single" w:sz="8" w:space="0" w:color="FFFFFF"/>
               <w:left w:val="single" w:sz="8" w:space="0" w:color="FFFFFF"/>
@@ -4066,6 +4606,7 @@
       <w:tr>
         <w:trPr>
           <w:trHeight w:val="18"/>
+          <w:jc w:val="center"/>
         </w:trPr>
         <w:tc>
           <w:tcPr>
@@ -4183,7 +4724,7 @@
         </w:tc>
         <w:tc>
           <w:tcPr>
-            <w:tcW w:w="2157" w:type="dxa"/>
+            <w:tcW w:w="1563" w:type="dxa"/>
             <w:tcBorders>
               <w:top w:val="single" w:sz="8" w:space="0" w:color="FFFFFF"/>
               <w:left w:val="single" w:sz="8" w:space="0" w:color="FFFFFF"/>
@@ -4223,6 +4764,7 @@
       <w:tr>
         <w:trPr>
           <w:trHeight w:val="18"/>
+          <w:jc w:val="center"/>
         </w:trPr>
         <w:tc>
           <w:tcPr>
@@ -4343,7 +4885,7 @@
         </w:tc>
         <w:tc>
           <w:tcPr>
-            <w:tcW w:w="2157" w:type="dxa"/>
+            <w:tcW w:w="1563" w:type="dxa"/>
             <w:tcBorders>
               <w:top w:val="single" w:sz="8" w:space="0" w:color="FFFFFF"/>
               <w:left w:val="single" w:sz="8" w:space="0" w:color="FFFFFF"/>
@@ -4383,9 +4925,18 @@
       </w:tr>
     </w:tbl>
     <w:p/>
+    <w:p>
+      <w:pPr>
+        <w:pStyle w:val="Heading2"/>
+      </w:pPr>
+      <w:r>
+        <w:t>Zerg</w:t>
+      </w:r>
+    </w:p>
     <w:tbl>
       <w:tblPr>
         <w:tblW w:w="0" w:type="auto"/>
+        <w:jc w:val="center"/>
         <w:tblLayout w:type="fixed"/>
         <w:tblCellMar>
           <w:left w:w="0" w:type="dxa"/>
@@ -4397,11 +4948,12 @@
         <w:gridCol w:w="3994"/>
         <w:gridCol w:w="1739"/>
         <w:gridCol w:w="1758"/>
-        <w:gridCol w:w="2157"/>
+        <w:gridCol w:w="1563"/>
       </w:tblGrid>
       <w:tr>
         <w:trPr>
           <w:trHeight w:val="18"/>
+          <w:jc w:val="center"/>
         </w:trPr>
         <w:tc>
           <w:tcPr>
@@ -4528,7 +5080,7 @@
         </w:tc>
         <w:tc>
           <w:tcPr>
-            <w:tcW w:w="2157" w:type="dxa"/>
+            <w:tcW w:w="1563" w:type="dxa"/>
             <w:tcBorders>
               <w:top w:val="single" w:sz="8" w:space="0" w:color="FFFFFF"/>
               <w:left w:val="single" w:sz="8" w:space="0" w:color="FFFFFF"/>
@@ -4571,6 +5123,7 @@
       <w:tr>
         <w:trPr>
           <w:trHeight w:val="23"/>
+          <w:jc w:val="center"/>
         </w:trPr>
         <w:tc>
           <w:tcPr>
@@ -4688,7 +5241,7 @@
         </w:tc>
         <w:tc>
           <w:tcPr>
-            <w:tcW w:w="2157" w:type="dxa"/>
+            <w:tcW w:w="1563" w:type="dxa"/>
             <w:tcBorders>
               <w:top w:val="single" w:sz="24" w:space="0" w:color="FFFFFF"/>
               <w:left w:val="single" w:sz="8" w:space="0" w:color="FFFFFF"/>
@@ -4728,6 +5281,7 @@
       <w:tr>
         <w:trPr>
           <w:trHeight w:val="18"/>
+          <w:jc w:val="center"/>
         </w:trPr>
         <w:tc>
           <w:tcPr>
@@ -4842,7 +5396,7 @@
         </w:tc>
         <w:tc>
           <w:tcPr>
-            <w:tcW w:w="2157" w:type="dxa"/>
+            <w:tcW w:w="1563" w:type="dxa"/>
             <w:tcBorders>
               <w:top w:val="single" w:sz="8" w:space="0" w:color="FFFFFF"/>
               <w:left w:val="single" w:sz="8" w:space="0" w:color="FFFFFF"/>
@@ -4881,6 +5435,7 @@
       <w:tr>
         <w:trPr>
           <w:trHeight w:val="18"/>
+          <w:jc w:val="center"/>
         </w:trPr>
         <w:tc>
           <w:tcPr>
@@ -4915,6 +5470,7 @@
                 <w:sz w:val="26"/>
                 <w:szCs w:val="26"/>
               </w:rPr>
+              <w:lastRenderedPageBreak/>
               <w:t>Mutas (expand+mutas)</w:t>
             </w:r>
           </w:p>
@@ -4995,7 +5551,7 @@
         </w:tc>
         <w:tc>
           <w:tcPr>
-            <w:tcW w:w="2157" w:type="dxa"/>
+            <w:tcW w:w="1563" w:type="dxa"/>
             <w:tcBorders>
               <w:top w:val="single" w:sz="8" w:space="0" w:color="FFFFFF"/>
               <w:left w:val="single" w:sz="8" w:space="0" w:color="FFFFFF"/>
@@ -5034,6 +5590,7 @@
       <w:tr>
         <w:trPr>
           <w:trHeight w:val="18"/>
+          <w:jc w:val="center"/>
         </w:trPr>
         <w:tc>
           <w:tcPr>
@@ -5148,7 +5705,7 @@
         </w:tc>
         <w:tc>
           <w:tcPr>
-            <w:tcW w:w="2157" w:type="dxa"/>
+            <w:tcW w:w="1563" w:type="dxa"/>
             <w:tcBorders>
               <w:top w:val="single" w:sz="8" w:space="0" w:color="FFFFFF"/>
               <w:left w:val="single" w:sz="8" w:space="0" w:color="FFFFFF"/>
@@ -5187,6 +5744,7 @@
       <w:tr>
         <w:trPr>
           <w:trHeight w:val="18"/>
+          <w:jc w:val="center"/>
         </w:trPr>
         <w:tc>
           <w:tcPr>
@@ -5301,7 +5859,7 @@
         </w:tc>
         <w:tc>
           <w:tcPr>
-            <w:tcW w:w="2157" w:type="dxa"/>
+            <w:tcW w:w="1563" w:type="dxa"/>
             <w:tcBorders>
               <w:top w:val="single" w:sz="8" w:space="0" w:color="FFFFFF"/>
               <w:left w:val="single" w:sz="8" w:space="0" w:color="FFFFFF"/>
@@ -5334,123 +5892,6 @@
               </w:rPr>
               <w:t>0.75</w:t>
             </w:r>
-          </w:p>
-        </w:tc>
-      </w:tr>
-      <w:tr>
-        <w:trPr>
-          <w:trHeight w:val="18"/>
-        </w:trPr>
-        <w:tc>
-          <w:tcPr>
-            <w:tcW w:w="3994" w:type="dxa"/>
-            <w:tcBorders>
-              <w:top w:val="single" w:sz="8" w:space="0" w:color="FFFFFF"/>
-              <w:left w:val="single" w:sz="8" w:space="0" w:color="FFFFFF"/>
-              <w:bottom w:val="single" w:sz="8" w:space="0" w:color="FFFFFF"/>
-              <w:right w:val="single" w:sz="8" w:space="0" w:color="FFFFFF"/>
-            </w:tcBorders>
-            <w:shd w:val="clear" w:color="auto" w:fill="E9EBF5"/>
-            <w:tcMar>
-              <w:top w:w="72" w:type="dxa"/>
-              <w:left w:w="144" w:type="dxa"/>
-              <w:bottom w:w="72" w:type="dxa"/>
-              <w:right w:w="144" w:type="dxa"/>
-            </w:tcMar>
-          </w:tcPr>
-          <w:p>
-            <w:pPr>
-              <w:spacing w:after="0" w:line="240" w:lineRule="auto"/>
-              <w:rPr>
-                <w:rFonts w:ascii="Arial" w:eastAsia="Times New Roman" w:hAnsi="Arial" w:cs="Arial"/>
-                <w:sz w:val="26"/>
-                <w:szCs w:val="26"/>
-              </w:rPr>
-            </w:pPr>
-          </w:p>
-        </w:tc>
-        <w:tc>
-          <w:tcPr>
-            <w:tcW w:w="1739" w:type="dxa"/>
-            <w:tcBorders>
-              <w:top w:val="single" w:sz="8" w:space="0" w:color="FFFFFF"/>
-              <w:left w:val="single" w:sz="8" w:space="0" w:color="FFFFFF"/>
-              <w:bottom w:val="single" w:sz="8" w:space="0" w:color="FFFFFF"/>
-              <w:right w:val="single" w:sz="8" w:space="0" w:color="FFFFFF"/>
-            </w:tcBorders>
-            <w:shd w:val="clear" w:color="auto" w:fill="E9EBF5"/>
-            <w:tcMar>
-              <w:top w:w="72" w:type="dxa"/>
-              <w:left w:w="144" w:type="dxa"/>
-              <w:bottom w:w="72" w:type="dxa"/>
-              <w:right w:w="144" w:type="dxa"/>
-            </w:tcMar>
-          </w:tcPr>
-          <w:p>
-            <w:pPr>
-              <w:spacing w:after="0" w:line="240" w:lineRule="auto"/>
-              <w:rPr>
-                <w:rFonts w:ascii="Arial" w:eastAsia="Times New Roman" w:hAnsi="Arial" w:cs="Arial"/>
-                <w:sz w:val="26"/>
-                <w:szCs w:val="26"/>
-              </w:rPr>
-            </w:pPr>
-          </w:p>
-        </w:tc>
-        <w:tc>
-          <w:tcPr>
-            <w:tcW w:w="1758" w:type="dxa"/>
-            <w:tcBorders>
-              <w:top w:val="single" w:sz="8" w:space="0" w:color="FFFFFF"/>
-              <w:left w:val="single" w:sz="8" w:space="0" w:color="FFFFFF"/>
-              <w:bottom w:val="single" w:sz="8" w:space="0" w:color="FFFFFF"/>
-              <w:right w:val="single" w:sz="8" w:space="0" w:color="FFFFFF"/>
-            </w:tcBorders>
-            <w:shd w:val="clear" w:color="auto" w:fill="E9EBF5"/>
-            <w:tcMar>
-              <w:top w:w="72" w:type="dxa"/>
-              <w:left w:w="144" w:type="dxa"/>
-              <w:bottom w:w="72" w:type="dxa"/>
-              <w:right w:w="144" w:type="dxa"/>
-            </w:tcMar>
-          </w:tcPr>
-          <w:p>
-            <w:pPr>
-              <w:spacing w:after="0" w:line="240" w:lineRule="auto"/>
-              <w:rPr>
-                <w:rFonts w:ascii="Arial" w:eastAsia="Times New Roman" w:hAnsi="Arial" w:cs="Arial"/>
-                <w:sz w:val="26"/>
-                <w:szCs w:val="26"/>
-              </w:rPr>
-            </w:pPr>
-          </w:p>
-        </w:tc>
-        <w:tc>
-          <w:tcPr>
-            <w:tcW w:w="2157" w:type="dxa"/>
-            <w:tcBorders>
-              <w:top w:val="single" w:sz="8" w:space="0" w:color="FFFFFF"/>
-              <w:left w:val="single" w:sz="8" w:space="0" w:color="FFFFFF"/>
-              <w:bottom w:val="single" w:sz="8" w:space="0" w:color="FFFFFF"/>
-              <w:right w:val="single" w:sz="8" w:space="0" w:color="FFFFFF"/>
-            </w:tcBorders>
-            <w:shd w:val="clear" w:color="auto" w:fill="E9EBF5"/>
-            <w:tcMar>
-              <w:top w:w="72" w:type="dxa"/>
-              <w:left w:w="144" w:type="dxa"/>
-              <w:bottom w:w="72" w:type="dxa"/>
-              <w:right w:w="144" w:type="dxa"/>
-            </w:tcMar>
-          </w:tcPr>
-          <w:p>
-            <w:pPr>
-              <w:spacing w:after="0" w:line="240" w:lineRule="auto"/>
-              <w:rPr>
-                <w:rFonts w:ascii="Arial" w:eastAsia="Times New Roman" w:hAnsi="Arial" w:cs="Arial"/>
-                <w:sz w:val="26"/>
-                <w:szCs w:val="26"/>
-              </w:rPr>
-            </w:pPr>
           </w:p>
         </w:tc>
       </w:tr>
@@ -5809,6 +6250,119 @@
       </w:rPr>
     </w:lvl>
   </w:abstractNum>
+  <w:abstractNum w:abstractNumId="3" w15:restartNumberingAfterBreak="0">
+    <w:nsid w:val="7D905ADD"/>
+    <w:multiLevelType w:val="hybridMultilevel"/>
+    <w:tmpl w:val="483EC2A6"/>
+    <w:lvl w:ilvl="0" w:tplc="04090001">
+      <w:start w:val="1"/>
+      <w:numFmt w:val="bullet"/>
+      <w:lvlText w:val=""/>
+      <w:lvlJc w:val="left"/>
+      <w:pPr>
+        <w:ind w:left="720" w:hanging="360"/>
+      </w:pPr>
+      <w:rPr>
+        <w:rFonts w:ascii="Symbol" w:hAnsi="Symbol" w:hint="default"/>
+      </w:rPr>
+    </w:lvl>
+    <w:lvl w:ilvl="1" w:tplc="04090003" w:tentative="1">
+      <w:start w:val="1"/>
+      <w:numFmt w:val="bullet"/>
+      <w:lvlText w:val="o"/>
+      <w:lvlJc w:val="left"/>
+      <w:pPr>
+        <w:ind w:left="1440" w:hanging="360"/>
+      </w:pPr>
+      <w:rPr>
+        <w:rFonts w:ascii="Courier New" w:hAnsi="Courier New" w:cs="Courier New" w:hint="default"/>
+      </w:rPr>
+    </w:lvl>
+    <w:lvl w:ilvl="2" w:tplc="04090005" w:tentative="1">
+      <w:start w:val="1"/>
+      <w:numFmt w:val="bullet"/>
+      <w:lvlText w:val=""/>
+      <w:lvlJc w:val="left"/>
+      <w:pPr>
+        <w:ind w:left="2160" w:hanging="360"/>
+      </w:pPr>
+      <w:rPr>
+        <w:rFonts w:ascii="Wingdings" w:hAnsi="Wingdings" w:hint="default"/>
+      </w:rPr>
+    </w:lvl>
+    <w:lvl w:ilvl="3" w:tplc="04090001" w:tentative="1">
+      <w:start w:val="1"/>
+      <w:numFmt w:val="bullet"/>
+      <w:lvlText w:val=""/>
+      <w:lvlJc w:val="left"/>
+      <w:pPr>
+        <w:ind w:left="2880" w:hanging="360"/>
+      </w:pPr>
+      <w:rPr>
+        <w:rFonts w:ascii="Symbol" w:hAnsi="Symbol" w:hint="default"/>
+      </w:rPr>
+    </w:lvl>
+    <w:lvl w:ilvl="4" w:tplc="04090003" w:tentative="1">
+      <w:start w:val="1"/>
+      <w:numFmt w:val="bullet"/>
+      <w:lvlText w:val="o"/>
+      <w:lvlJc w:val="left"/>
+      <w:pPr>
+        <w:ind w:left="3600" w:hanging="360"/>
+      </w:pPr>
+      <w:rPr>
+        <w:rFonts w:ascii="Courier New" w:hAnsi="Courier New" w:cs="Courier New" w:hint="default"/>
+      </w:rPr>
+    </w:lvl>
+    <w:lvl w:ilvl="5" w:tplc="04090005" w:tentative="1">
+      <w:start w:val="1"/>
+      <w:numFmt w:val="bullet"/>
+      <w:lvlText w:val=""/>
+      <w:lvlJc w:val="left"/>
+      <w:pPr>
+        <w:ind w:left="4320" w:hanging="360"/>
+      </w:pPr>
+      <w:rPr>
+        <w:rFonts w:ascii="Wingdings" w:hAnsi="Wingdings" w:hint="default"/>
+      </w:rPr>
+    </w:lvl>
+    <w:lvl w:ilvl="6" w:tplc="04090001" w:tentative="1">
+      <w:start w:val="1"/>
+      <w:numFmt w:val="bullet"/>
+      <w:lvlText w:val=""/>
+      <w:lvlJc w:val="left"/>
+      <w:pPr>
+        <w:ind w:left="5040" w:hanging="360"/>
+      </w:pPr>
+      <w:rPr>
+        <w:rFonts w:ascii="Symbol" w:hAnsi="Symbol" w:hint="default"/>
+      </w:rPr>
+    </w:lvl>
+    <w:lvl w:ilvl="7" w:tplc="04090003" w:tentative="1">
+      <w:start w:val="1"/>
+      <w:numFmt w:val="bullet"/>
+      <w:lvlText w:val="o"/>
+      <w:lvlJc w:val="left"/>
+      <w:pPr>
+        <w:ind w:left="5760" w:hanging="360"/>
+      </w:pPr>
+      <w:rPr>
+        <w:rFonts w:ascii="Courier New" w:hAnsi="Courier New" w:cs="Courier New" w:hint="default"/>
+      </w:rPr>
+    </w:lvl>
+    <w:lvl w:ilvl="8" w:tplc="04090005" w:tentative="1">
+      <w:start w:val="1"/>
+      <w:numFmt w:val="bullet"/>
+      <w:lvlText w:val=""/>
+      <w:lvlJc w:val="left"/>
+      <w:pPr>
+        <w:ind w:left="6480" w:hanging="360"/>
+      </w:pPr>
+      <w:rPr>
+        <w:rFonts w:ascii="Wingdings" w:hAnsi="Wingdings" w:hint="default"/>
+      </w:rPr>
+    </w:lvl>
+  </w:abstractNum>
   <w:num w:numId="1">
     <w:abstractNumId w:val="2"/>
   </w:num>
@@ -5817,6 +6371,9 @@
   </w:num>
   <w:num w:numId="3">
     <w:abstractNumId w:val="0"/>
+  </w:num>
+  <w:num w:numId="4">
+    <w:abstractNumId w:val="3"/>
   </w:num>
 </w:numbering>
 </file>
@@ -6761,6 +7318,7 @@
   <w:rsids>
     <w:rsidRoot w:val="0026602F"/>
     <w:rsid w:val="0026602F"/>
+    <w:rsid w:val="005F164C"/>
     <w:rsid w:val="0080001C"/>
     <w:rsid w:val="008D6176"/>
     <w:rsid w:val="009F46D2"/>
@@ -7527,7 +8085,7 @@
 </file>
 
 <file path=customXml/itemProps2.xml><?xml version="1.0" encoding="utf-8"?>
-<ds:datastoreItem xmlns:ds="http://schemas.openxmlformats.org/officeDocument/2006/customXml" ds:itemID="{437D3A27-6CF0-443F-BB78-6CB26EFA694D}">
+<ds:datastoreItem xmlns:ds="http://schemas.openxmlformats.org/officeDocument/2006/customXml" ds:itemID="{2FB82583-E19F-454A-8FFD-20838C21B725}">
   <ds:schemaRefs>
     <ds:schemaRef ds:uri="http://schemas.openxmlformats.org/officeDocument/2006/bibliography"/>
   </ds:schemaRefs>

</xml_diff>